<commit_message>
publish and delete assignment tests added
</commit_message>
<xml_diff>
--- a/reports/C3/Student #3/TestReport(Student #3).docx
+++ b/reports/C3/Student #3/TestReport(Student #3).docx
@@ -4034,6 +4034,7 @@
                 <w:rFonts w:asciiTheme="minorHAnsi" w:eastAsiaTheme="minorEastAsia" w:hAnsiTheme="minorHAnsi" w:cstheme="minorBidi"/>
                 <w:color w:val="auto"/>
               </w:rPr>
+              <w:lastRenderedPageBreak/>
               <w:t>TC-</w:t>
             </w:r>
             <w:r>
@@ -4135,7 +4136,6 @@
         <w:rPr>
           <w:lang w:val="en-GB"/>
         </w:rPr>
-        <w:lastRenderedPageBreak/>
         <w:t>Flight Assignment: List</w:t>
       </w:r>
       <w:r>
@@ -5339,6 +5339,7 @@
                 <w:rFonts w:asciiTheme="minorHAnsi" w:eastAsiaTheme="minorEastAsia" w:hAnsiTheme="minorHAnsi" w:cstheme="minorBidi"/>
                 <w:color w:val="auto"/>
               </w:rPr>
+              <w:lastRenderedPageBreak/>
               <w:t>TC-1</w:t>
             </w:r>
             <w:r>
@@ -5445,7 +5446,6 @@
                 <w:rFonts w:asciiTheme="minorHAnsi" w:eastAsiaTheme="minorEastAsia" w:hAnsiTheme="minorHAnsi" w:cstheme="minorBidi"/>
                 <w:color w:val="auto"/>
               </w:rPr>
-              <w:lastRenderedPageBreak/>
               <w:t>TC-20</w:t>
             </w:r>
           </w:p>
@@ -6518,6 +6518,7 @@
                 <w:rFonts w:asciiTheme="minorHAnsi" w:eastAsiaTheme="minorEastAsia" w:hAnsiTheme="minorHAnsi" w:cstheme="minorBidi"/>
                 <w:color w:val="auto"/>
               </w:rPr>
+              <w:lastRenderedPageBreak/>
               <w:t>TC-</w:t>
             </w:r>
             <w:r>
@@ -6622,7 +6623,6 @@
                 <w:rFonts w:asciiTheme="minorHAnsi" w:eastAsiaTheme="minorEastAsia" w:hAnsiTheme="minorHAnsi" w:cstheme="minorBidi"/>
                 <w:color w:val="auto"/>
               </w:rPr>
-              <w:lastRenderedPageBreak/>
               <w:t>TC-</w:t>
             </w:r>
             <w:r>
@@ -6869,7 +6869,15 @@
                 <w:color w:val="auto"/>
                 <w:lang w:val="en-GB"/>
               </w:rPr>
-              <w:t>Delete a draft assignment via GET instead of POST as the owner member</w:t>
+              <w:t xml:space="preserve">Delete a draft assignment via GET instead of POST </w:t>
+            </w:r>
+            <w:r>
+              <w:rPr>
+                <w:rFonts w:asciiTheme="minorHAnsi" w:eastAsiaTheme="minorEastAsia" w:hAnsiTheme="minorHAnsi" w:cstheme="minorBidi"/>
+                <w:color w:val="auto"/>
+                <w:lang w:val="en-GB"/>
+              </w:rPr>
+              <w:t>as a member who is not the owner</w:t>
             </w:r>
           </w:p>
         </w:tc>
@@ -7319,7 +7327,42 @@
       <w:pPr>
         <w:jc w:val="both"/>
         <w:rPr>
-          <w:sz w:val="22"/>
+          <w:i/>
+          <w:iCs/>
+          <w:sz w:val="20"/>
+          <w:szCs w:val="20"/>
+          <w:lang w:val="en-GB"/>
+        </w:rPr>
+      </w:pPr>
+      <w:r>
+        <w:rPr>
+          <w:i/>
+          <w:iCs/>
+          <w:sz w:val="20"/>
+          <w:szCs w:val="20"/>
+          <w:lang w:val="en-GB"/>
+        </w:rPr>
+        <w:t xml:space="preserve">Note: </w:t>
+      </w:r>
+      <w:r>
+        <w:rPr>
+          <w:i/>
+          <w:iCs/>
+          <w:sz w:val="20"/>
+          <w:szCs w:val="20"/>
+          <w:lang w:val="en-GB"/>
+        </w:rPr>
+        <w:t>Coverage is below 100% due to an empty line, which is acceptable since no code is present.</w:t>
+      </w:r>
+    </w:p>
+    <w:p>
+      <w:pPr>
+        <w:jc w:val="both"/>
+        <w:rPr>
+          <w:i/>
+          <w:iCs/>
+          <w:sz w:val="20"/>
+          <w:szCs w:val="20"/>
           <w:lang w:val="en-GB"/>
         </w:rPr>
       </w:pPr>
@@ -7760,7 +7803,17 @@
                 <w:szCs w:val="24"/>
                 <w:lang w:val="en-GB"/>
               </w:rPr>
-              <w:t>Access the publish action over a draft planned assignment as the owner member (donde pone show poner publish)</w:t>
+              <w:t xml:space="preserve">Access the publish action over a draft planned assignment as the owner </w:t>
+            </w:r>
+            <w:r>
+              <w:rPr>
+                <w:rFonts w:asciiTheme="minorHAnsi" w:eastAsiaTheme="minorEastAsia" w:hAnsiTheme="minorHAnsi" w:cstheme="minorBidi"/>
+                <w:color w:val="auto"/>
+                <w:szCs w:val="24"/>
+                <w:lang w:val="en-GB"/>
+              </w:rPr>
+              <w:lastRenderedPageBreak/>
+              <w:t>member (donde pone show poner publish)</w:t>
             </w:r>
           </w:p>
         </w:tc>
@@ -7786,6 +7839,7 @@
                 <w:szCs w:val="24"/>
                 <w:lang w:val="en-GB"/>
               </w:rPr>
+              <w:lastRenderedPageBreak/>
               <w:t>The publish form is displayed</w:t>
             </w:r>
           </w:p>
@@ -7954,7 +8008,6 @@
                 <w:rFonts w:asciiTheme="minorHAnsi" w:hAnsiTheme="minorHAnsi"/>
                 <w:szCs w:val="24"/>
               </w:rPr>
-              <w:lastRenderedPageBreak/>
               <w:t>TC-3</w:t>
             </w:r>
             <w:r>
@@ -8312,6 +8365,7 @@
               <w:rPr>
                 <w:rFonts w:asciiTheme="minorHAnsi" w:hAnsiTheme="minorHAnsi"/>
                 <w:szCs w:val="24"/>
+                <w:highlight w:val="yellow"/>
                 <w:lang w:val="en-GB"/>
               </w:rPr>
               <w:t xml:space="preserve">Publish a draft assignment </w:t>
@@ -8321,6 +8375,7 @@
                 <w:rFonts w:asciiTheme="minorHAnsi" w:eastAsiaTheme="minorEastAsia" w:hAnsiTheme="minorHAnsi" w:cstheme="minorBidi"/>
                 <w:color w:val="auto"/>
                 <w:szCs w:val="24"/>
+                <w:highlight w:val="yellow"/>
                 <w:lang w:val="en-GB"/>
               </w:rPr>
               <w:t>with a leg that is in draft mode ()</w:t>
@@ -8349,7 +8404,7 @@
                 <w:szCs w:val="24"/>
                 <w:lang w:val="en-GB"/>
               </w:rPr>
-              <w:t>The system blocks publication and shows an error message</w:t>
+              <w:t>Access is denied</w:t>
             </w:r>
           </w:p>
         </w:tc>
@@ -9341,6 +9396,7 @@
                 <w:color w:val="auto"/>
                 <w:szCs w:val="24"/>
               </w:rPr>
+              <w:lastRenderedPageBreak/>
               <w:t>TC-4</w:t>
             </w:r>
             <w:r>
@@ -9940,6 +9996,14 @@
               </w:rPr>
               <w:t>Publish a draft assignment when the assigned leg belongs to another airline</w:t>
             </w:r>
+            <w:r>
+              <w:rPr>
+                <w:rFonts w:asciiTheme="minorHAnsi" w:hAnsiTheme="minorHAnsi"/>
+                <w:szCs w:val="24"/>
+                <w:lang w:val="en-GB"/>
+              </w:rPr>
+              <w:t xml:space="preserve"> (238)</w:t>
+            </w:r>
           </w:p>
         </w:tc>
         <w:tc>
@@ -10051,6 +10115,14 @@
                 <w:lang w:val="en-GB"/>
               </w:rPr>
               <w:t>Publish a draft assignment as a member who is not the owner</w:t>
+            </w:r>
+            <w:r>
+              <w:rPr>
+                <w:rFonts w:asciiTheme="minorHAnsi" w:hAnsiTheme="minorHAnsi"/>
+                <w:szCs w:val="24"/>
+                <w:lang w:val="en-GB"/>
+              </w:rPr>
+              <w:t xml:space="preserve"> (255)</w:t>
             </w:r>
           </w:p>
         </w:tc>
@@ -10474,7 +10546,7 @@
           <w:sz w:val="22"/>
           <w:lang w:val="en-GB"/>
         </w:rPr>
-        <w:t xml:space="preserve">When testing the post-publish function with an invalid assignment ID, an </w:t>
+        <w:t xml:space="preserve">When testing the post-publish function with an invalid assignment ID, a </w:t>
       </w:r>
       <w:r>
         <w:rPr>
@@ -10544,6 +10616,7 @@
                 <w:rFonts w:asciiTheme="minorHAnsi" w:eastAsiaTheme="minorEastAsia" w:hAnsiTheme="minorHAnsi" w:cstheme="minorBidi"/>
                 <w:color w:val="auto"/>
               </w:rPr>
+              <w:lastRenderedPageBreak/>
               <w:t>Test Case ID</w:t>
             </w:r>
           </w:p>
@@ -10913,7 +10986,6 @@
                 <w:szCs w:val="24"/>
                 <w:lang w:val="en-GB"/>
               </w:rPr>
-              <w:lastRenderedPageBreak/>
               <w:t>TC-</w:t>
             </w:r>
             <w:r>
@@ -12093,6 +12165,7 @@
                 <w:rFonts w:asciiTheme="minorHAnsi" w:hAnsiTheme="minorHAnsi"/>
                 <w:szCs w:val="24"/>
               </w:rPr>
+              <w:lastRenderedPageBreak/>
               <w:t>TC-</w:t>
             </w:r>
             <w:r>
@@ -12361,7 +12434,6 @@
         <w:pStyle w:val="Ttulo4"/>
       </w:pPr>
       <w:r>
-        <w:lastRenderedPageBreak/>
         <w:t>Flight Assignment: Create</w:t>
       </w:r>
     </w:p>
@@ -13545,6 +13617,7 @@
           <w:szCs w:val="26"/>
           <w:lang w:val="en-GB"/>
         </w:rPr>
+        <w:lastRenderedPageBreak/>
         <w:br w:type="page"/>
       </w:r>
     </w:p>
@@ -32150,7 +32223,6 @@
   <w:style w:type="character" w:default="1" w:styleId="Fuentedeprrafopredeter">
     <w:name w:val="Default Paragraph Font"/>
     <w:uiPriority w:val="1"/>
-    <w:semiHidden/>
     <w:unhideWhenUsed/>
   </w:style>
   <w:style w:type="table" w:default="1" w:styleId="Tablanormal">

</xml_diff>

<commit_message>
some bug tests are now fixed
</commit_message>
<xml_diff>
--- a/reports/C3/Student #3/TestReport(Student #3).docx
+++ b/reports/C3/Student #3/TestReport(Student #3).docx
@@ -7342,17 +7342,7 @@
           <w:szCs w:val="20"/>
           <w:lang w:val="en-GB"/>
         </w:rPr>
-        <w:t xml:space="preserve">Note: </w:t>
-      </w:r>
-      <w:r>
-        <w:rPr>
-          <w:i/>
-          <w:iCs/>
-          <w:sz w:val="20"/>
-          <w:szCs w:val="20"/>
-          <w:lang w:val="en-GB"/>
-        </w:rPr>
-        <w:t>Coverage is below 100% due to an empty line, which is acceptable since no code is present.</w:t>
+        <w:t>Note: Coverage is below 100% due to an empty line, which is acceptable since no code is present.</w:t>
       </w:r>
     </w:p>
     <w:p>
@@ -12353,7 +12343,16 @@
                 <w:szCs w:val="24"/>
                 <w:lang w:val="en-GB"/>
               </w:rPr>
-              <w:t>ID (e.g., -1) as the owner member</w:t>
+              <w:t xml:space="preserve">ID (e.g., -1) as </w:t>
+            </w:r>
+            <w:r>
+              <w:rPr>
+                <w:rFonts w:asciiTheme="minorHAnsi" w:eastAsiaTheme="minorEastAsia" w:hAnsiTheme="minorHAnsi" w:cstheme="minorBidi"/>
+                <w:color w:val="auto"/>
+                <w:szCs w:val="24"/>
+                <w:lang w:val="en-GB"/>
+              </w:rPr>
+              <w:t>a member who is not the owner</w:t>
             </w:r>
           </w:p>
         </w:tc>
@@ -12719,6 +12718,14 @@
                 <w:lang w:val="en-GB"/>
               </w:rPr>
               <w:t>Create a new assignment with a leg in draft mode</w:t>
+            </w:r>
+            <w:r>
+              <w:rPr>
+                <w:rFonts w:asciiTheme="minorHAnsi" w:eastAsiaTheme="minorEastAsia" w:hAnsiTheme="minorHAnsi" w:cstheme="minorBidi"/>
+                <w:color w:val="auto"/>
+                <w:lang w:val="en-GB"/>
+              </w:rPr>
+              <w:t xml:space="preserve"> (223)</w:t>
             </w:r>
           </w:p>
         </w:tc>
@@ -12884,6 +12891,12 @@
                           </w:rPr>
                           <w:t>Create a new assignment with a leg from another airline</w:t>
                         </w:r>
+                        <w:r>
+                          <w:rPr>
+                            <w:lang w:val="en-GB" w:eastAsia="es-ES"/>
+                          </w:rPr>
+                          <w:t xml:space="preserve"> (244)</w:t>
+                        </w:r>
                       </w:p>
                     </w:tc>
                   </w:tr>
@@ -13067,6 +13080,12 @@
                       <w:lang w:val="en-GB" w:eastAsia="es-ES"/>
                     </w:rPr>
                     <w:t>Create a new assignment with a leg already completed</w:t>
+                  </w:r>
+                  <w:r>
+                    <w:rPr>
+                      <w:lang w:val="en-GB" w:eastAsia="es-ES"/>
+                    </w:rPr>
+                    <w:t xml:space="preserve"> (225)</w:t>
                   </w:r>
                 </w:p>
               </w:tc>
@@ -32223,6 +32242,7 @@
   <w:style w:type="character" w:default="1" w:styleId="Fuentedeprrafopredeter">
     <w:name w:val="Default Paragraph Font"/>
     <w:uiPriority w:val="1"/>
+    <w:semiHidden/>
     <w:unhideWhenUsed/>
   </w:style>
   <w:style w:type="table" w:default="1" w:styleId="Tablanormal">

</xml_diff>

<commit_message>
minor modification to test report
</commit_message>
<xml_diff>
--- a/reports/C3/Student #3/TestReport(Student #3).docx
+++ b/reports/C3/Student #3/TestReport(Student #3).docx
@@ -25737,39 +25737,6 @@
         <w:t>Since the p-value is far below the standard threshold (0.05), we reject the null hypothesis.</w:t>
       </w:r>
     </w:p>
-    <w:p>
-      <w:pPr>
-        <w:jc w:val="both"/>
-        <w:rPr>
-          <w:lang w:val="en-GB"/>
-        </w:rPr>
-      </w:pPr>
-      <w:r>
-        <w:rPr>
-          <w:lang w:val="en-GB"/>
-        </w:rPr>
-        <w:t xml:space="preserve">This confirms that PC B is significantly faster than PC A in executing the system operations, </w:t>
-      </w:r>
-      <w:r>
-        <w:rPr>
-          <w:lang w:val="en-GB"/>
-        </w:rPr>
-        <w:t>demonstrating that hardware configuration has a measurable influence on the system’s responsiveness</w:t>
-      </w:r>
-      <w:r>
-        <w:rPr>
-          <w:lang w:val="en-GB"/>
-        </w:rPr>
-        <w:t>.</w:t>
-      </w:r>
-    </w:p>
-    <w:p>
-      <w:pPr>
-        <w:rPr>
-          <w:lang w:val="en-GB"/>
-        </w:rPr>
-      </w:pPr>
-    </w:p>
     <w:tbl>
       <w:tblPr>
         <w:tblW w:w="6060" w:type="dxa"/>
@@ -27149,10 +27116,55 @@
     </w:p>
     <w:p>
       <w:pPr>
+        <w:jc w:val="both"/>
         <w:rPr>
           <w:lang w:val="en-GB"/>
         </w:rPr>
       </w:pPr>
+      <w:r>
+        <w:rPr>
+          <w:lang w:val="en-GB"/>
+        </w:rPr>
+        <w:t>This confirms that PC B is significantly faster than PC A in executing the system operations</w:t>
+      </w:r>
+      <w:r>
+        <w:rPr>
+          <w:lang w:val="en-GB"/>
+        </w:rPr>
+        <w:t xml:space="preserve"> (comparing both </w:t>
+      </w:r>
+      <w:r>
+        <w:rPr>
+          <w:i/>
+          <w:iCs/>
+          <w:lang w:val="en-GB"/>
+        </w:rPr>
+        <w:t>Mean</w:t>
+      </w:r>
+      <w:r>
+        <w:rPr>
+          <w:lang w:val="en-GB"/>
+        </w:rPr>
+        <w:t xml:space="preserve"> values)</w:t>
+      </w:r>
+      <w:r>
+        <w:rPr>
+          <w:lang w:val="en-GB"/>
+        </w:rPr>
+        <w:t xml:space="preserve">, </w:t>
+      </w:r>
+      <w:r>
+        <w:rPr>
+          <w:lang w:val="en-GB"/>
+        </w:rPr>
+        <w:t>demonstrating that hardware configuration has a measurable influence on the system’s responsiveness</w:t>
+      </w:r>
+      <w:r>
+        <w:rPr>
+          <w:lang w:val="en-GB"/>
+        </w:rPr>
+        <w:t>.</w:t>
+      </w:r>
       <w:r>
         <w:rPr>
           <w:lang w:val="en-GB"/>

</xml_diff>

<commit_message>
Functional testing group updated!
</commit_message>
<xml_diff>
--- a/reports/C3/Student #3/TestReport(Student #3).docx
+++ b/reports/C3/Student #3/TestReport(Student #3).docx
@@ -301,7 +301,7 @@
         <w:rPr>
           <w:lang w:val="en-US"/>
         </w:rPr>
-        <w:t>09</w:t>
+        <w:t>13</w:t>
       </w:r>
       <w:r>
         <w:rPr>
@@ -397,7 +397,7 @@
           <w:r>
             <w:fldChar w:fldCharType="separate"/>
           </w:r>
-          <w:hyperlink w:anchor="_Toc210938735" w:history="1">
+          <w:hyperlink w:anchor="_Toc211272258" w:history="1">
             <w:r>
               <w:rPr>
                 <w:rStyle w:val="Hipervnculo"/>
@@ -442,7 +442,7 @@
                 <w:noProof/>
                 <w:webHidden/>
               </w:rPr>
-              <w:instrText xml:space="preserve"> PAGEREF _Toc210938735 \h </w:instrText>
+              <w:instrText xml:space="preserve"> PAGEREF _Toc211272258 \h </w:instrText>
             </w:r>
             <w:r>
               <w:rPr>
@@ -489,7 +489,7 @@
               <w14:ligatures w14:val="standardContextual"/>
             </w:rPr>
           </w:pPr>
-          <w:hyperlink w:anchor="_Toc210938736" w:history="1">
+          <w:hyperlink w:anchor="_Toc211272259" w:history="1">
             <w:r>
               <w:rPr>
                 <w:rStyle w:val="Hipervnculo"/>
@@ -534,7 +534,7 @@
                 <w:noProof/>
                 <w:webHidden/>
               </w:rPr>
-              <w:instrText xml:space="preserve"> PAGEREF _Toc210938736 \h </w:instrText>
+              <w:instrText xml:space="preserve"> PAGEREF _Toc211272259 \h </w:instrText>
             </w:r>
             <w:r>
               <w:rPr>
@@ -581,7 +581,7 @@
               <w14:ligatures w14:val="standardContextual"/>
             </w:rPr>
           </w:pPr>
-          <w:hyperlink w:anchor="_Toc210938737" w:history="1">
+          <w:hyperlink w:anchor="_Toc211272260" w:history="1">
             <w:r>
               <w:rPr>
                 <w:rStyle w:val="Hipervnculo"/>
@@ -626,7 +626,7 @@
                 <w:noProof/>
                 <w:webHidden/>
               </w:rPr>
-              <w:instrText xml:space="preserve"> PAGEREF _Toc210938737 \h </w:instrText>
+              <w:instrText xml:space="preserve"> PAGEREF _Toc211272260 \h </w:instrText>
             </w:r>
             <w:r>
               <w:rPr>
@@ -673,7 +673,7 @@
               <w14:ligatures w14:val="standardContextual"/>
             </w:rPr>
           </w:pPr>
-          <w:hyperlink w:anchor="_Toc210938738" w:history="1">
+          <w:hyperlink w:anchor="_Toc211272261" w:history="1">
             <w:r>
               <w:rPr>
                 <w:rStyle w:val="Hipervnculo"/>
@@ -718,7 +718,7 @@
                 <w:noProof/>
                 <w:webHidden/>
               </w:rPr>
-              <w:instrText xml:space="preserve"> PAGEREF _Toc210938738 \h </w:instrText>
+              <w:instrText xml:space="preserve"> PAGEREF _Toc211272261 \h </w:instrText>
             </w:r>
             <w:r>
               <w:rPr>
@@ -765,7 +765,7 @@
               <w14:ligatures w14:val="standardContextual"/>
             </w:rPr>
           </w:pPr>
-          <w:hyperlink w:anchor="_Toc210938739" w:history="1">
+          <w:hyperlink w:anchor="_Toc211272262" w:history="1">
             <w:r>
               <w:rPr>
                 <w:rStyle w:val="Hipervnculo"/>
@@ -810,7 +810,7 @@
                 <w:noProof/>
                 <w:webHidden/>
               </w:rPr>
-              <w:instrText xml:space="preserve"> PAGEREF _Toc210938739 \h </w:instrText>
+              <w:instrText xml:space="preserve"> PAGEREF _Toc211272262 \h </w:instrText>
             </w:r>
             <w:r>
               <w:rPr>
@@ -856,7 +856,7 @@
               <w14:ligatures w14:val="standardContextual"/>
             </w:rPr>
           </w:pPr>
-          <w:hyperlink w:anchor="_Toc210938740" w:history="1">
+          <w:hyperlink w:anchor="_Toc211272263" w:history="1">
             <w:r>
               <w:rPr>
                 <w:rStyle w:val="Hipervnculo"/>
@@ -883,7 +883,7 @@
                 <w:noProof/>
                 <w:webHidden/>
               </w:rPr>
-              <w:instrText xml:space="preserve"> PAGEREF _Toc210938740 \h </w:instrText>
+              <w:instrText xml:space="preserve"> PAGEREF _Toc211272263 \h </w:instrText>
             </w:r>
             <w:r>
               <w:rPr>
@@ -930,7 +930,7 @@
               <w14:ligatures w14:val="standardContextual"/>
             </w:rPr>
           </w:pPr>
-          <w:hyperlink w:anchor="_Toc210938741" w:history="1">
+          <w:hyperlink w:anchor="_Toc211272264" w:history="1">
             <w:r>
               <w:rPr>
                 <w:rStyle w:val="Hipervnculo"/>
@@ -977,7 +977,7 @@
                 <w:noProof/>
                 <w:webHidden/>
               </w:rPr>
-              <w:instrText xml:space="preserve"> PAGEREF _Toc210938741 \h </w:instrText>
+              <w:instrText xml:space="preserve"> PAGEREF _Toc211272264 \h </w:instrText>
             </w:r>
             <w:r>
               <w:rPr>
@@ -1024,7 +1024,7 @@
               <w14:ligatures w14:val="standardContextual"/>
             </w:rPr>
           </w:pPr>
-          <w:hyperlink w:anchor="_Toc210938742" w:history="1">
+          <w:hyperlink w:anchor="_Toc211272265" w:history="1">
             <w:r>
               <w:rPr>
                 <w:rStyle w:val="Hipervnculo"/>
@@ -1069,7 +1069,7 @@
                 <w:noProof/>
                 <w:webHidden/>
               </w:rPr>
-              <w:instrText xml:space="preserve"> PAGEREF _Toc210938742 \h </w:instrText>
+              <w:instrText xml:space="preserve"> PAGEREF _Toc211272265 \h </w:instrText>
             </w:r>
             <w:r>
               <w:rPr>
@@ -1116,7 +1116,7 @@
               <w14:ligatures w14:val="standardContextual"/>
             </w:rPr>
           </w:pPr>
-          <w:hyperlink w:anchor="_Toc210938743" w:history="1">
+          <w:hyperlink w:anchor="_Toc211272266" w:history="1">
             <w:r>
               <w:rPr>
                 <w:rStyle w:val="Hipervnculo"/>
@@ -1161,7 +1161,7 @@
                 <w:noProof/>
                 <w:webHidden/>
               </w:rPr>
-              <w:instrText xml:space="preserve"> PAGEREF _Toc210938743 \h </w:instrText>
+              <w:instrText xml:space="preserve"> PAGEREF _Toc211272266 \h </w:instrText>
             </w:r>
             <w:r>
               <w:rPr>
@@ -1208,7 +1208,7 @@
               <w14:ligatures w14:val="standardContextual"/>
             </w:rPr>
           </w:pPr>
-          <w:hyperlink w:anchor="_Toc210938744" w:history="1">
+          <w:hyperlink w:anchor="_Toc211272267" w:history="1">
             <w:r>
               <w:rPr>
                 <w:rStyle w:val="Hipervnculo"/>
@@ -1253,7 +1253,7 @@
                 <w:noProof/>
                 <w:webHidden/>
               </w:rPr>
-              <w:instrText xml:space="preserve"> PAGEREF _Toc210938744 \h </w:instrText>
+              <w:instrText xml:space="preserve"> PAGEREF _Toc211272267 \h </w:instrText>
             </w:r>
             <w:r>
               <w:rPr>
@@ -1300,7 +1300,7 @@
               <w14:ligatures w14:val="standardContextual"/>
             </w:rPr>
           </w:pPr>
-          <w:hyperlink w:anchor="_Toc210938745" w:history="1">
+          <w:hyperlink w:anchor="_Toc211272268" w:history="1">
             <w:r>
               <w:rPr>
                 <w:rStyle w:val="Hipervnculo"/>
@@ -1347,7 +1347,7 @@
                 <w:noProof/>
                 <w:webHidden/>
               </w:rPr>
-              <w:instrText xml:space="preserve"> PAGEREF _Toc210938745 \h </w:instrText>
+              <w:instrText xml:space="preserve"> PAGEREF _Toc211272268 \h </w:instrText>
             </w:r>
             <w:r>
               <w:rPr>
@@ -1394,7 +1394,7 @@
               <w14:ligatures w14:val="standardContextual"/>
             </w:rPr>
           </w:pPr>
-          <w:hyperlink w:anchor="_Toc210938746" w:history="1">
+          <w:hyperlink w:anchor="_Toc211272269" w:history="1">
             <w:r>
               <w:rPr>
                 <w:rStyle w:val="Hipervnculo"/>
@@ -1439,7 +1439,7 @@
                 <w:noProof/>
                 <w:webHidden/>
               </w:rPr>
-              <w:instrText xml:space="preserve"> PAGEREF _Toc210938746 \h </w:instrText>
+              <w:instrText xml:space="preserve"> PAGEREF _Toc211272269 \h </w:instrText>
             </w:r>
             <w:r>
               <w:rPr>
@@ -1486,7 +1486,7 @@
               <w14:ligatures w14:val="standardContextual"/>
             </w:rPr>
           </w:pPr>
-          <w:hyperlink w:anchor="_Toc210938747" w:history="1">
+          <w:hyperlink w:anchor="_Toc211272270" w:history="1">
             <w:r>
               <w:rPr>
                 <w:rStyle w:val="Hipervnculo"/>
@@ -1531,7 +1531,7 @@
                 <w:noProof/>
                 <w:webHidden/>
               </w:rPr>
-              <w:instrText xml:space="preserve"> PAGEREF _Toc210938747 \h </w:instrText>
+              <w:instrText xml:space="preserve"> PAGEREF _Toc211272270 \h </w:instrText>
             </w:r>
             <w:r>
               <w:rPr>
@@ -1593,7 +1593,7 @@
       <w:pPr>
         <w:pStyle w:val="Ttulo1"/>
       </w:pPr>
-      <w:bookmarkStart w:id="0" w:name="_Toc210938735"/>
+      <w:bookmarkStart w:id="0" w:name="_Toc211272258"/>
       <w:r>
         <w:lastRenderedPageBreak/>
         <w:t xml:space="preserve">Executive </w:t>
@@ -1657,7 +1657,7 @@
       <w:pPr>
         <w:pStyle w:val="Ttulo1"/>
       </w:pPr>
-      <w:bookmarkStart w:id="1" w:name="_Toc210938736"/>
+      <w:bookmarkStart w:id="1" w:name="_Toc211272259"/>
       <w:proofErr w:type="spellStart"/>
       <w:r>
         <w:lastRenderedPageBreak/>
@@ -2086,6 +2086,78 @@
           </w:p>
         </w:tc>
       </w:tr>
+      <w:tr>
+        <w:tc>
+          <w:tcPr>
+            <w:tcW w:w="2831" w:type="dxa"/>
+          </w:tcPr>
+          <w:p>
+            <w:pPr>
+              <w:rPr>
+                <w:szCs w:val="24"/>
+              </w:rPr>
+            </w:pPr>
+            <w:r>
+              <w:rPr>
+                <w:szCs w:val="24"/>
+              </w:rPr>
+              <w:t>2.2</w:t>
+            </w:r>
+          </w:p>
+        </w:tc>
+        <w:tc>
+          <w:tcPr>
+            <w:tcW w:w="1559" w:type="dxa"/>
+          </w:tcPr>
+          <w:p>
+            <w:pPr>
+              <w:rPr>
+                <w:szCs w:val="24"/>
+              </w:rPr>
+            </w:pPr>
+            <w:r>
+              <w:rPr>
+                <w:szCs w:val="24"/>
+              </w:rPr>
+              <w:t>13/10/2025</w:t>
+            </w:r>
+          </w:p>
+        </w:tc>
+        <w:tc>
+          <w:tcPr>
+            <w:tcW w:w="4104" w:type="dxa"/>
+          </w:tcPr>
+          <w:p>
+            <w:pPr>
+              <w:rPr>
+                <w:szCs w:val="24"/>
+              </w:rPr>
+            </w:pPr>
+            <w:proofErr w:type="spellStart"/>
+            <w:r>
+              <w:rPr>
+                <w:szCs w:val="24"/>
+              </w:rPr>
+              <w:t>Redaction</w:t>
+            </w:r>
+            <w:proofErr w:type="spellEnd"/>
+            <w:r>
+              <w:rPr>
+                <w:szCs w:val="24"/>
+              </w:rPr>
+              <w:t xml:space="preserve"> </w:t>
+            </w:r>
+            <w:proofErr w:type="spellStart"/>
+            <w:r>
+              <w:rPr>
+                <w:szCs w:val="24"/>
+              </w:rPr>
+              <w:t>improved</w:t>
+            </w:r>
+            <w:proofErr w:type="spellEnd"/>
+          </w:p>
+        </w:tc>
+      </w:tr>
     </w:tbl>
     <w:p>
       <w:pPr>
@@ -2107,7 +2179,7 @@
       <w:pPr>
         <w:pStyle w:val="Ttulo1"/>
       </w:pPr>
-      <w:bookmarkStart w:id="2" w:name="_Toc210938737"/>
+      <w:bookmarkStart w:id="2" w:name="_Toc211272260"/>
       <w:proofErr w:type="spellStart"/>
       <w:r>
         <w:lastRenderedPageBreak/>
@@ -2308,7 +2380,7 @@
       <w:pPr>
         <w:pStyle w:val="Ttulo1"/>
       </w:pPr>
-      <w:bookmarkStart w:id="3" w:name="_Toc210938738"/>
+      <w:bookmarkStart w:id="3" w:name="_Toc211272261"/>
       <w:proofErr w:type="spellStart"/>
       <w:r>
         <w:lastRenderedPageBreak/>
@@ -2321,7 +2393,7 @@
       <w:pPr>
         <w:pStyle w:val="Ttulo2"/>
       </w:pPr>
-      <w:bookmarkStart w:id="4" w:name="_Toc210938739"/>
+      <w:bookmarkStart w:id="4" w:name="_Toc211272262"/>
       <w:proofErr w:type="spellStart"/>
       <w:r>
         <w:t>Functional</w:t>
@@ -2544,7 +2616,7 @@
           <w:szCs w:val="26"/>
         </w:rPr>
       </w:pPr>
-      <w:bookmarkStart w:id="5" w:name="_Toc210938740"/>
+      <w:bookmarkStart w:id="5" w:name="_Toc211272263"/>
       <w:r>
         <w:rPr>
           <w:sz w:val="26"/>
@@ -14233,7 +14305,7 @@
           <w:lang w:val="en-GB"/>
         </w:rPr>
       </w:pPr>
-      <w:bookmarkStart w:id="6" w:name="_Toc210938741"/>
+      <w:bookmarkStart w:id="6" w:name="_Toc211272264"/>
       <w:r>
         <w:rPr>
           <w:sz w:val="26"/>
@@ -22828,7 +22900,7 @@
       <w:pPr>
         <w:pStyle w:val="Ttulo2"/>
       </w:pPr>
-      <w:bookmarkStart w:id="7" w:name="_Toc210938742"/>
+      <w:bookmarkStart w:id="7" w:name="_Toc211272265"/>
       <w:r>
         <w:t xml:space="preserve">Performance </w:t>
       </w:r>
@@ -22844,7 +22916,7 @@
       <w:pPr>
         <w:pStyle w:val="Ttulo3"/>
       </w:pPr>
-      <w:bookmarkStart w:id="8" w:name="_Toc210938743"/>
+      <w:bookmarkStart w:id="8" w:name="_Toc211272266"/>
       <w:r>
         <w:t>Performance c</w:t>
       </w:r>
@@ -22917,12 +22989,9 @@
           </wp:inline>
         </w:drawing>
       </w:r>
-    </w:p>
-    <w:p/>
-    <w:p>
       <w:proofErr w:type="spellStart"/>
       <w:r>
-        <w:t>Stadistical</w:t>
+        <w:t>Statistical</w:t>
       </w:r>
       <w:proofErr w:type="spellEnd"/>
       <w:r>
@@ -23158,7 +23227,6 @@
                 <w:sz w:val="22"/>
                 <w:lang w:val="en-GB" w:eastAsia="en-GB"/>
               </w:rPr>
-              <w:lastRenderedPageBreak/>
               <w:t>Standard Error</w:t>
             </w:r>
           </w:p>
@@ -23390,6 +23458,7 @@
                 <w:sz w:val="22"/>
                 <w:lang w:val="en-GB" w:eastAsia="en-GB"/>
               </w:rPr>
+              <w:lastRenderedPageBreak/>
               <w:t>Standard Deviation</w:t>
             </w:r>
           </w:p>
@@ -24124,6 +24193,45 @@
         </w:tc>
       </w:tr>
     </w:tbl>
+    <w:p/>
+    <w:p>
+      <w:r>
+        <w:t>Interval (ms)</w:t>
+      </w:r>
+      <w:r>
+        <w:tab/>
+      </w:r>
+      <w:r>
+        <w:tab/>
+        <w:t>19.6296742</w:t>
+      </w:r>
+      <w:r>
+        <w:tab/>
+      </w:r>
+      <w:r>
+        <w:tab/>
+        <w:t>25.5432431</w:t>
+      </w:r>
+    </w:p>
+    <w:p>
+      <w:r>
+        <w:t>Interval (s)</w:t>
+      </w:r>
+      <w:r>
+        <w:tab/>
+      </w:r>
+      <w:r>
+        <w:tab/>
+        <w:t>0.01962967</w:t>
+      </w:r>
+      <w:r>
+        <w:tab/>
+      </w:r>
+      <w:r>
+        <w:tab/>
+        <w:t>0.02554324</w:t>
+      </w:r>
+    </w:p>
     <w:p/>
     <w:p>
       <w:r>
@@ -24152,15 +24260,15 @@
       </w:r>
     </w:p>
     <w:p>
-      <w:r>
-        <w:br w:type="page"/>
-      </w:r>
-    </w:p>
-    <w:p>
       <w:proofErr w:type="spellStart"/>
       <w:r>
-        <w:lastRenderedPageBreak/>
-        <w:t>Stadistical</w:t>
+        <w:t>Sta</w:t>
+      </w:r>
+      <w:r>
+        <w:t>t</w:t>
+      </w:r>
+      <w:r>
+        <w:t>istical</w:t>
       </w:r>
       <w:proofErr w:type="spellEnd"/>
       <w:r>
@@ -25405,6 +25513,65 @@
       </w:pPr>
     </w:p>
     <w:p>
+      <w:r>
+        <w:t>Interval (ms)</w:t>
+      </w:r>
+      <w:r>
+        <w:tab/>
+      </w:r>
+      <w:r>
+        <w:tab/>
+        <w:t>9.</w:t>
+      </w:r>
+      <w:r>
+        <w:t>20585504</w:t>
+      </w:r>
+      <w:r>
+        <w:tab/>
+      </w:r>
+      <w:r>
+        <w:tab/>
+      </w:r>
+      <w:r>
+        <w:t>10.7908881</w:t>
+      </w:r>
+    </w:p>
+    <w:p>
+      <w:r>
+        <w:t>Interval (s)</w:t>
+      </w:r>
+      <w:r>
+        <w:tab/>
+      </w:r>
+      <w:r>
+        <w:tab/>
+        <w:t>0.0</w:t>
+      </w:r>
+      <w:r>
+        <w:t>09</w:t>
+      </w:r>
+      <w:r>
+        <w:t>20586</w:t>
+      </w:r>
+      <w:r>
+        <w:tab/>
+      </w:r>
+      <w:r>
+        <w:tab/>
+        <w:t>0.</w:t>
+      </w:r>
+      <w:r>
+        <w:t>01079089</w:t>
+      </w:r>
+    </w:p>
+    <w:p>
+      <w:pPr>
+        <w:rPr>
+          <w:lang w:val="en-GB"/>
+        </w:rPr>
+      </w:pPr>
+    </w:p>
+    <w:p>
       <w:pPr>
         <w:jc w:val="both"/>
         <w:rPr>
@@ -25429,7 +25596,7 @@
       <w:pPr>
         <w:pStyle w:val="Ttulo3"/>
       </w:pPr>
-      <w:bookmarkStart w:id="9" w:name="_Toc210938744"/>
+      <w:bookmarkStart w:id="9" w:name="_Toc211272267"/>
       <w:proofErr w:type="spellStart"/>
       <w:r>
         <w:t>Confidence</w:t>
@@ -25671,7 +25838,7 @@
           <w:lang w:val="en-GB"/>
         </w:rPr>
       </w:pPr>
-      <w:bookmarkStart w:id="10" w:name="_Toc210938745"/>
+      <w:bookmarkStart w:id="10" w:name="_Toc211272268"/>
       <w:r>
         <w:rPr>
           <w:lang w:val="en-GB"/>
@@ -25682,60 +25849,10 @@
     </w:p>
     <w:p>
       <w:pPr>
-        <w:jc w:val="both"/>
         <w:rPr>
           <w:lang w:val="en-GB"/>
         </w:rPr>
       </w:pPr>
-      <w:r>
-        <w:rPr>
-          <w:lang w:val="en-GB"/>
-        </w:rPr>
-        <w:t>A z-test for two independent means was performed to determine whether the performance difference between PC A and PC B is statistically significant. The null hypothesis stated that both machines have equal mean execution times.</w:t>
-      </w:r>
-    </w:p>
-    <w:p>
-      <w:pPr>
-        <w:numPr>
-          <w:ilvl w:val="0"/>
-          <w:numId w:val="49"/>
-        </w:numPr>
-        <w:jc w:val="both"/>
-        <w:rPr>
-          <w:lang w:val="en-GB"/>
-        </w:rPr>
-      </w:pPr>
-      <w:r>
-        <w:rPr>
-          <w:lang w:val="en-GB"/>
-        </w:rPr>
-        <w:t>The test yielded a z-score of 8.04 and a p-value &lt; 0.0000000000000005</w:t>
-      </w:r>
-      <w:r>
-        <w:rPr>
-          <w:lang w:val="en-GB"/>
-        </w:rPr>
-        <w:t>.</w:t>
-      </w:r>
-    </w:p>
-    <w:p>
-      <w:pPr>
-        <w:numPr>
-          <w:ilvl w:val="0"/>
-          <w:numId w:val="49"/>
-        </w:numPr>
-        <w:jc w:val="both"/>
-        <w:rPr>
-          <w:lang w:val="en-GB"/>
-        </w:rPr>
-      </w:pPr>
-      <w:r>
-        <w:rPr>
-          <w:lang w:val="en-GB"/>
-        </w:rPr>
-        <w:lastRenderedPageBreak/>
-        <w:t>Since the p-value is far below the standard threshold (0.05), we reject the null hypothesis.</w:t>
-      </w:r>
     </w:p>
     <w:tbl>
       <w:tblPr>
@@ -26086,6 +26203,7 @@
                 <w:sz w:val="22"/>
                 <w:lang w:val="en-GB" w:eastAsia="en-GB"/>
               </w:rPr>
+              <w:lastRenderedPageBreak/>
               <w:t>Mean</w:t>
             </w:r>
           </w:p>
@@ -27125,39 +27243,25 @@
         <w:rPr>
           <w:lang w:val="en-GB"/>
         </w:rPr>
-        <w:t>This confirms that PC B is significantly faster than PC A in executing the system operations</w:t>
+        <w:t>A z-test for two independent means was performed to determine whether the performance difference between PC A and PC B is statistically significant. The null hypothesis stated that both machines have equal mean execution times.</w:t>
       </w:r>
+    </w:p>
+    <w:p>
+      <w:pPr>
+        <w:numPr>
+          <w:ilvl w:val="0"/>
+          <w:numId w:val="49"/>
+        </w:numPr>
+        <w:jc w:val="both"/>
+        <w:rPr>
+          <w:lang w:val="en-GB"/>
+        </w:rPr>
+      </w:pPr>
       <w:r>
         <w:rPr>
           <w:lang w:val="en-GB"/>
         </w:rPr>
-        <w:t xml:space="preserve"> (comparing both </w:t>
-      </w:r>
-      <w:r>
-        <w:rPr>
-          <w:i/>
-          <w:iCs/>
-          <w:lang w:val="en-GB"/>
-        </w:rPr>
-        <w:t>Mean</w:t>
-      </w:r>
-      <w:r>
-        <w:rPr>
-          <w:lang w:val="en-GB"/>
-        </w:rPr>
-        <w:t xml:space="preserve"> values)</w:t>
-      </w:r>
-      <w:r>
-        <w:rPr>
-          <w:lang w:val="en-GB"/>
-        </w:rPr>
-        <w:t xml:space="preserve">, </w:t>
-      </w:r>
-      <w:r>
-        <w:rPr>
-          <w:lang w:val="en-GB"/>
-        </w:rPr>
-        <w:t>demonstrating that hardware configuration has a measurable influence on the system’s responsiveness</w:t>
+        <w:t>The test yielded a z-score of 8.04 and a p-value &lt; 0.0000000000000005</w:t>
       </w:r>
       <w:r>
         <w:rPr>
@@ -27165,9 +27269,53 @@
         </w:rPr>
         <w:t>.</w:t>
       </w:r>
+    </w:p>
+    <w:p>
+      <w:pPr>
+        <w:numPr>
+          <w:ilvl w:val="0"/>
+          <w:numId w:val="49"/>
+        </w:numPr>
+        <w:jc w:val="both"/>
+        <w:rPr>
+          <w:lang w:val="en-GB"/>
+        </w:rPr>
+      </w:pPr>
       <w:r>
         <w:rPr>
           <w:lang w:val="en-GB"/>
+        </w:rPr>
+        <w:t>Since the p-value is far below the standard threshold (0.05), we reject the null hypothesis.</w:t>
+      </w:r>
+    </w:p>
+    <w:p>
+      <w:pPr>
+        <w:jc w:val="both"/>
+        <w:rPr>
+          <w:rFonts w:asciiTheme="majorHAnsi" w:eastAsiaTheme="majorEastAsia" w:hAnsiTheme="majorHAnsi" w:cstheme="majorBidi"/>
+          <w:b/>
+          <w:bCs/>
+          <w:smallCaps/>
+          <w:color w:val="000000" w:themeColor="text1"/>
+          <w:sz w:val="36"/>
+          <w:szCs w:val="36"/>
+        </w:rPr>
+      </w:pPr>
+      <w:r>
+        <w:rPr>
+          <w:lang w:val="en-GB"/>
+        </w:rPr>
+        <w:t>After analysing the mean values obtained for both systems, it can be observed that PC B achieves considerably lower execution times than PC A. This confirms that PC B is significantly faster in executing the system operations, demonstrating that hardware configuration has a measurable influence on the system’s responsiveness.</w:t>
+      </w:r>
+      <w:r>
+        <w:rPr>
+          <w:rFonts w:asciiTheme="majorHAnsi" w:eastAsiaTheme="majorEastAsia" w:hAnsiTheme="majorHAnsi" w:cstheme="majorBidi"/>
+          <w:b/>
+          <w:bCs/>
+          <w:smallCaps/>
+          <w:color w:val="000000" w:themeColor="text1"/>
+          <w:sz w:val="36"/>
+          <w:szCs w:val="36"/>
         </w:rPr>
         <w:br w:type="page"/>
       </w:r>
@@ -27176,7 +27324,7 @@
       <w:pPr>
         <w:pStyle w:val="Ttulo1"/>
       </w:pPr>
-      <w:bookmarkStart w:id="11" w:name="_Toc210938746"/>
+      <w:bookmarkStart w:id="11" w:name="_Toc211272269"/>
       <w:proofErr w:type="spellStart"/>
       <w:r>
         <w:lastRenderedPageBreak/>
@@ -27295,7 +27443,15 @@
           <w:szCs w:val="24"/>
           <w:lang w:val="en-GB" w:eastAsia="es-ES"/>
         </w:rPr>
-        <w:t>r of PC B. Confidence intervals demonstrated that the differences in execution times are statistically reliable, and hypothesis testing confirmed that PC B outperforms PC A with high significance.</w:t>
+        <w:t xml:space="preserve">r of PC B. </w:t>
+      </w:r>
+      <w:r>
+        <w:rPr>
+          <w:rFonts w:eastAsia="Times New Roman" w:cs="Times New Roman"/>
+          <w:szCs w:val="24"/>
+          <w:lang w:val="en-GB" w:eastAsia="es-ES"/>
+        </w:rPr>
+        <w:t>Confidence intervals demonstrated that the difference in execution times is statistically reliable, and hypothesis testing confirmed with high significance that PC B outperforms PC A.</w:t>
       </w:r>
     </w:p>
     <w:p>
@@ -27350,7 +27506,7 @@
       <w:pPr>
         <w:pStyle w:val="Ttulo1"/>
       </w:pPr>
-      <w:bookmarkStart w:id="12" w:name="_Toc210938747"/>
+      <w:bookmarkStart w:id="12" w:name="_Toc211272270"/>
       <w:proofErr w:type="spellStart"/>
       <w:r>
         <w:lastRenderedPageBreak/>
@@ -33461,7 +33617,7 @@
   <w:style w:type="paragraph" w:default="1" w:styleId="Normal">
     <w:name w:val="Normal"/>
     <w:qFormat/>
-    <w:rsid w:val="004874D1"/>
+    <w:rsid w:val="006D7A42"/>
     <w:rPr>
       <w:sz w:val="24"/>
     </w:rPr>
@@ -33717,7 +33873,6 @@
   <w:style w:type="character" w:default="1" w:styleId="Fuentedeprrafopredeter">
     <w:name w:val="Default Paragraph Font"/>
     <w:uiPriority w:val="1"/>
-    <w:semiHidden/>
     <w:unhideWhenUsed/>
   </w:style>
   <w:style w:type="table" w:default="1" w:styleId="Tablanormal">

</xml_diff>